<commit_message>
Finished 10. and 16. question
</commit_message>
<xml_diff>
--- a/Tvy/Maturitni_Otazky/Petrousek/Struktura_osobniho_pocitace_stolni_prenosny_popis_zakladni_desky.docx
+++ b/Tvy/Maturitni_Otazky/Petrousek/Struktura_osobniho_pocitace_stolni_prenosny_popis_zakladni_desky.docx
@@ -2429,19 +2429,7 @@
     </w:p>
     <w:p>
       <w:r>
-        <w:t xml:space="preserve">Komponenty v PC využívají tyto napětí přímo, nebo si je dále mění, </w:t>
-      </w:r>
-      <w:r>
-        <w:t>(</w:t>
-      </w:r>
-      <w:r>
-        <w:t>základní deska pro procesor na napětí nižší (1,4 V–1,5 V)</w:t>
-      </w:r>
-      <w:r>
-        <w:t>)</w:t>
-      </w:r>
-      <w:r>
-        <w:t xml:space="preserve">. </w:t>
+        <w:t xml:space="preserve">Komponenty v PC využívají tyto napětí přímo, nebo si je dále mění, (základní deska pro procesor na napětí nižší (1,4 V–1,5 V)). </w:t>
       </w:r>
     </w:p>
     <w:p>
@@ -2459,13 +2447,7 @@
     </w:p>
     <w:p>
       <w:r>
-        <w:t xml:space="preserve">AT - </w:t>
-      </w:r>
-      <w:r>
-        <w:t>napětí 5 V a 12 V</w:t>
-      </w:r>
-      <w:r>
-        <w:t>, nepodporoval softwarové zapínání.</w:t>
+        <w:t>AT - napětí 5 V a 12 V, nepodporoval softwarové zapínání.</w:t>
       </w:r>
     </w:p>
     <w:p>
@@ -2510,8 +2492,6 @@
       <w:r>
         <w:t>, AUX, +12V 4,6,8 pin</w:t>
       </w:r>
-      <w:bookmarkStart w:id="0" w:name="_GoBack"/>
-      <w:bookmarkEnd w:id="0"/>
     </w:p>
     <w:p>
       <w:pPr>
@@ -2528,13 +2508,7 @@
     </w:p>
     <w:p>
       <w:r>
-        <w:t>Vstupní napětí, výstupní napětí, maximální výkon zdroje, energetická účinnost zdroje (p</w:t>
-      </w:r>
-      <w:r>
-        <w:t>oměr mezi výstupním výkonem a příkonem zdroje</w:t>
-      </w:r>
-      <w:r>
-        <w:t xml:space="preserve">: bronze, </w:t>
+        <w:t xml:space="preserve">Vstupní napětí, výstupní napětí, maximální výkon zdroje, energetická účinnost zdroje (poměr mezi výstupním výkonem a příkonem zdroje: bronze, </w:t>
       </w:r>
       <w:proofErr w:type="spellStart"/>
       <w:r>
@@ -2905,91 +2879,6 @@
           <w:szCs w:val="24"/>
         </w:rPr>
         <w:t xml:space="preserve"> And Play (USB), monitorování některých parametrů (údaje z teplotních čidel, rychlost otáčení ventilátorů aktivního chlazení, aktuální hodnoty napětí v jednotlivých větvích), vypínání nepotřebných zařízení z důvodu úspory elektrické energie</w:t>
-      </w:r>
-    </w:p>
-    <w:p>
-      <w:pPr>
-        <w:rPr>
-          <w:rFonts w:cstheme="minorHAnsi"/>
-          <w:sz w:val="24"/>
-          <w:szCs w:val="24"/>
-        </w:rPr>
-      </w:pPr>
-      <w:r>
-        <w:rPr>
-          <w:rFonts w:cstheme="minorHAnsi"/>
-          <w:sz w:val="24"/>
-          <w:szCs w:val="24"/>
-        </w:rPr>
-        <w:t xml:space="preserve">Konektory – PS/2 pro myš a klávesnici, konektory integrované zvukové karty, </w:t>
-      </w:r>
-      <w:r>
-        <w:rPr>
-          <w:rFonts w:cstheme="minorHAnsi"/>
-          <w:sz w:val="24"/>
-          <w:szCs w:val="24"/>
-        </w:rPr>
-        <w:t>konektory USB (2.0, 3.1 gen1, 3.1 gen2)</w:t>
-      </w:r>
-      <w:r>
-        <w:rPr>
-          <w:rFonts w:cstheme="minorHAnsi"/>
-          <w:sz w:val="24"/>
-          <w:szCs w:val="24"/>
-        </w:rPr>
-        <w:t xml:space="preserve">, </w:t>
-      </w:r>
-      <w:proofErr w:type="spellStart"/>
-      <w:r>
-        <w:rPr>
-          <w:rFonts w:cstheme="minorHAnsi"/>
-          <w:sz w:val="24"/>
-          <w:szCs w:val="24"/>
-        </w:rPr>
-        <w:t>ethernet</w:t>
-      </w:r>
-      <w:proofErr w:type="spellEnd"/>
-      <w:r>
-        <w:rPr>
-          <w:rFonts w:cstheme="minorHAnsi"/>
-          <w:sz w:val="24"/>
-          <w:szCs w:val="24"/>
-        </w:rPr>
-        <w:t xml:space="preserve"> konektor síťové karty, konektor integrované grafické karty (VGA, HDMI, </w:t>
-      </w:r>
-      <w:proofErr w:type="spellStart"/>
-      <w:r>
-        <w:rPr>
-          <w:rFonts w:cstheme="minorHAnsi"/>
-          <w:sz w:val="24"/>
-          <w:szCs w:val="24"/>
-        </w:rPr>
-        <w:t>DisplayPort</w:t>
-      </w:r>
-      <w:proofErr w:type="spellEnd"/>
-      <w:r>
-        <w:rPr>
-          <w:rFonts w:cstheme="minorHAnsi"/>
-          <w:sz w:val="24"/>
-          <w:szCs w:val="24"/>
-        </w:rPr>
-        <w:t>) nebo starší (</w:t>
-      </w:r>
-      <w:r>
-        <w:rPr>
-          <w:rFonts w:cstheme="minorHAnsi"/>
-          <w:sz w:val="24"/>
-          <w:szCs w:val="24"/>
-        </w:rPr>
-        <w:t>sériový COM port, paralelní p LPT port</w:t>
-      </w:r>
-      <w:r>
-        <w:rPr>
-          <w:rFonts w:cstheme="minorHAnsi"/>
-          <w:sz w:val="24"/>
-          <w:szCs w:val="24"/>
-        </w:rPr>
-        <w:t>)</w:t>
       </w:r>
     </w:p>
     <w:p>
@@ -4116,6 +4005,1167 @@
           <w:szCs w:val="24"/>
         </w:rPr>
       </w:pPr>
+      <w:r>
+        <w:rPr>
+          <w:rFonts w:cstheme="minorHAnsi"/>
+          <w:b/>
+          <w:sz w:val="24"/>
+          <w:szCs w:val="24"/>
+        </w:rPr>
+        <w:t>Sběrnice</w:t>
+      </w:r>
+    </w:p>
+    <w:p>
+      <w:pPr>
+        <w:rPr>
+          <w:rFonts w:cstheme="minorHAnsi"/>
+          <w:sz w:val="24"/>
+          <w:szCs w:val="24"/>
+        </w:rPr>
+      </w:pPr>
+      <w:r>
+        <w:rPr>
+          <w:rFonts w:cstheme="minorHAnsi"/>
+          <w:sz w:val="24"/>
+          <w:szCs w:val="24"/>
+        </w:rPr>
+        <w:t xml:space="preserve">= </w:t>
+      </w:r>
+      <w:r>
+        <w:rPr>
+          <w:rFonts w:cstheme="minorHAnsi"/>
+          <w:sz w:val="24"/>
+          <w:szCs w:val="24"/>
+        </w:rPr>
+        <w:t>soustavu vodičů, která umožňuje přenos signálů mezi jednotlivými částmi počítače.</w:t>
+      </w:r>
+      <w:r>
+        <w:rPr>
+          <w:rFonts w:cstheme="minorHAnsi"/>
+          <w:sz w:val="24"/>
+          <w:szCs w:val="24"/>
+        </w:rPr>
+        <w:t xml:space="preserve"> Pomocí sběrnic spolu komunikují a přenášejí data jednotlivé části počítače.</w:t>
+      </w:r>
+    </w:p>
+    <w:p>
+      <w:pPr>
+        <w:rPr>
+          <w:rFonts w:cstheme="minorHAnsi"/>
+          <w:sz w:val="24"/>
+          <w:szCs w:val="24"/>
+        </w:rPr>
+      </w:pPr>
+      <w:r>
+        <w:rPr>
+          <w:rFonts w:cstheme="minorHAnsi"/>
+          <w:sz w:val="24"/>
+          <w:szCs w:val="24"/>
+        </w:rPr>
+        <w:t xml:space="preserve">Skládají se </w:t>
+      </w:r>
+      <w:proofErr w:type="gramStart"/>
+      <w:r>
+        <w:rPr>
+          <w:rFonts w:cstheme="minorHAnsi"/>
+          <w:sz w:val="24"/>
+          <w:szCs w:val="24"/>
+        </w:rPr>
+        <w:t>ze</w:t>
+      </w:r>
+      <w:proofErr w:type="gramEnd"/>
+      <w:r>
+        <w:rPr>
+          <w:rFonts w:cstheme="minorHAnsi"/>
+          <w:sz w:val="24"/>
+          <w:szCs w:val="24"/>
+        </w:rPr>
+        <w:t xml:space="preserve"> 3 druhů vodičů: adresová sběrnice, datová sběrnice, řídicí sběrnice</w:t>
+      </w:r>
+    </w:p>
+    <w:p>
+      <w:pPr>
+        <w:rPr>
+          <w:rFonts w:cstheme="minorHAnsi"/>
+          <w:sz w:val="24"/>
+          <w:szCs w:val="24"/>
+        </w:rPr>
+      </w:pPr>
+      <w:r>
+        <w:rPr>
+          <w:rFonts w:cstheme="minorHAnsi"/>
+          <w:sz w:val="24"/>
+          <w:szCs w:val="24"/>
+        </w:rPr>
+        <w:t>2 Druhy</w:t>
+      </w:r>
+    </w:p>
+    <w:p>
+      <w:pPr>
+        <w:pStyle w:val="Odstavecseseznamem"/>
+        <w:numPr>
+          <w:ilvl w:val="0"/>
+          <w:numId w:val="5"/>
+        </w:numPr>
+        <w:rPr>
+          <w:rFonts w:cstheme="minorHAnsi"/>
+          <w:sz w:val="24"/>
+          <w:szCs w:val="24"/>
+        </w:rPr>
+      </w:pPr>
+      <w:r>
+        <w:rPr>
+          <w:rFonts w:cstheme="minorHAnsi"/>
+          <w:b/>
+          <w:sz w:val="24"/>
+          <w:szCs w:val="24"/>
+        </w:rPr>
+        <w:t xml:space="preserve">Systémová </w:t>
+      </w:r>
+      <w:r>
+        <w:rPr>
+          <w:rFonts w:cstheme="minorHAnsi"/>
+          <w:sz w:val="24"/>
+          <w:szCs w:val="24"/>
+        </w:rPr>
+        <w:t xml:space="preserve">(FSB - </w:t>
+      </w:r>
+      <w:r>
+        <w:rPr>
+          <w:rFonts w:cstheme="minorHAnsi"/>
+          <w:sz w:val="24"/>
+          <w:szCs w:val="24"/>
+        </w:rPr>
+        <w:t xml:space="preserve">Front </w:t>
+      </w:r>
+      <w:proofErr w:type="spellStart"/>
+      <w:r>
+        <w:rPr>
+          <w:rFonts w:cstheme="minorHAnsi"/>
+          <w:sz w:val="24"/>
+          <w:szCs w:val="24"/>
+        </w:rPr>
+        <w:t>Side</w:t>
+      </w:r>
+      <w:proofErr w:type="spellEnd"/>
+      <w:r>
+        <w:rPr>
+          <w:rFonts w:cstheme="minorHAnsi"/>
+          <w:sz w:val="24"/>
+          <w:szCs w:val="24"/>
+        </w:rPr>
+        <w:t xml:space="preserve"> Bus</w:t>
+      </w:r>
+      <w:r>
+        <w:rPr>
+          <w:rFonts w:cstheme="minorHAnsi"/>
+          <w:sz w:val="24"/>
+          <w:szCs w:val="24"/>
+        </w:rPr>
+        <w:t xml:space="preserve">): komunikuje mikroprocesor s operační pamětí a grafickou kartou. FSB také přenáší data mezi procesorem a ostatními prvky počítače. Je rychlá, protože je taktována vnější frekvenci procesoru. </w:t>
+      </w:r>
+      <w:r>
+        <w:rPr>
+          <w:rFonts w:cstheme="minorHAnsi"/>
+          <w:sz w:val="24"/>
+          <w:szCs w:val="24"/>
+        </w:rPr>
+        <w:t xml:space="preserve">Později QPI (v </w:t>
+      </w:r>
+      <w:proofErr w:type="spellStart"/>
+      <w:r>
+        <w:rPr>
+          <w:rFonts w:cstheme="minorHAnsi"/>
+          <w:sz w:val="24"/>
+          <w:szCs w:val="24"/>
+        </w:rPr>
+        <w:t>chipsetech</w:t>
+      </w:r>
+      <w:proofErr w:type="spellEnd"/>
+      <w:r>
+        <w:rPr>
+          <w:rFonts w:cstheme="minorHAnsi"/>
+          <w:sz w:val="24"/>
+          <w:szCs w:val="24"/>
+        </w:rPr>
+        <w:t xml:space="preserve"> vývoj)</w:t>
+      </w:r>
+    </w:p>
+    <w:p>
+      <w:pPr>
+        <w:pStyle w:val="Odstavecseseznamem"/>
+        <w:numPr>
+          <w:ilvl w:val="0"/>
+          <w:numId w:val="5"/>
+        </w:numPr>
+        <w:rPr>
+          <w:rFonts w:cstheme="minorHAnsi"/>
+          <w:sz w:val="24"/>
+          <w:szCs w:val="24"/>
+        </w:rPr>
+      </w:pPr>
+      <w:r>
+        <w:rPr>
+          <w:rFonts w:ascii="Arial" w:hAnsi="Arial" w:cs="Arial"/>
+          <w:b/>
+          <w:color w:val="000000"/>
+          <w:sz w:val="20"/>
+          <w:szCs w:val="20"/>
+          <w:shd w:val="clear" w:color="auto" w:fill="FFFFFF"/>
+        </w:rPr>
+        <w:t>Periferní</w:t>
+      </w:r>
+      <w:r>
+        <w:rPr>
+          <w:rFonts w:ascii="Arial" w:hAnsi="Arial" w:cs="Arial"/>
+          <w:color w:val="000000"/>
+          <w:sz w:val="20"/>
+          <w:szCs w:val="20"/>
+          <w:shd w:val="clear" w:color="auto" w:fill="FFFFFF"/>
+        </w:rPr>
+        <w:t>: Sběrnice j</w:t>
+      </w:r>
+      <w:r>
+        <w:rPr>
+          <w:rFonts w:ascii="Arial" w:hAnsi="Arial" w:cs="Arial"/>
+          <w:color w:val="000000"/>
+          <w:sz w:val="20"/>
+          <w:szCs w:val="20"/>
+          <w:shd w:val="clear" w:color="auto" w:fill="FFFFFF"/>
+        </w:rPr>
+        <w:t xml:space="preserve">e zakončena </w:t>
+      </w:r>
+      <w:r>
+        <w:rPr>
+          <w:rFonts w:ascii="Arial" w:hAnsi="Arial" w:cs="Arial"/>
+          <w:color w:val="000000"/>
+          <w:sz w:val="20"/>
+          <w:szCs w:val="20"/>
+          <w:shd w:val="clear" w:color="auto" w:fill="FFFFFF"/>
+        </w:rPr>
+        <w:t>rozšiřujícími</w:t>
+      </w:r>
+      <w:r>
+        <w:rPr>
+          <w:rFonts w:ascii="Arial" w:hAnsi="Arial" w:cs="Arial"/>
+          <w:color w:val="000000"/>
+          <w:sz w:val="20"/>
+          <w:szCs w:val="20"/>
+          <w:shd w:val="clear" w:color="auto" w:fill="FFFFFF"/>
+        </w:rPr>
+        <w:t xml:space="preserve"> sloty, do </w:t>
+      </w:r>
+      <w:r>
+        <w:rPr>
+          <w:rFonts w:ascii="Arial" w:hAnsi="Arial" w:cs="Arial"/>
+          <w:color w:val="000000"/>
+          <w:sz w:val="20"/>
+          <w:szCs w:val="20"/>
+          <w:shd w:val="clear" w:color="auto" w:fill="FFFFFF"/>
+        </w:rPr>
+        <w:t>kterých</w:t>
+      </w:r>
+      <w:r>
+        <w:rPr>
+          <w:rFonts w:ascii="Arial" w:hAnsi="Arial" w:cs="Arial"/>
+          <w:color w:val="000000"/>
+          <w:sz w:val="20"/>
+          <w:szCs w:val="20"/>
+          <w:shd w:val="clear" w:color="auto" w:fill="FFFFFF"/>
+        </w:rPr>
+        <w:t xml:space="preserve"> se zasunují rozšiřující karty.</w:t>
+      </w:r>
+    </w:p>
+    <w:p>
+      <w:pPr>
+        <w:pStyle w:val="Odstavecseseznamem"/>
+        <w:rPr>
+          <w:rFonts w:cstheme="minorHAnsi"/>
+          <w:sz w:val="24"/>
+          <w:szCs w:val="24"/>
+        </w:rPr>
+      </w:pPr>
+      <w:r>
+        <w:rPr>
+          <w:rFonts w:ascii="Arial" w:hAnsi="Arial" w:cs="Arial"/>
+          <w:color w:val="000000"/>
+          <w:sz w:val="20"/>
+          <w:szCs w:val="20"/>
+          <w:shd w:val="clear" w:color="auto" w:fill="FFFFFF"/>
+        </w:rPr>
+        <w:t>Různé standarty sběrnic:</w:t>
+      </w:r>
+    </w:p>
+    <w:p>
+      <w:pPr>
+        <w:pStyle w:val="Odstavecseseznamem"/>
+        <w:rPr>
+          <w:rFonts w:ascii="Arial" w:hAnsi="Arial" w:cs="Arial"/>
+          <w:color w:val="000000"/>
+          <w:sz w:val="20"/>
+          <w:szCs w:val="20"/>
+          <w:shd w:val="clear" w:color="auto" w:fill="FFFFFF"/>
+        </w:rPr>
+      </w:pPr>
+      <w:r>
+        <w:rPr>
+          <w:rFonts w:ascii="Arial" w:hAnsi="Arial" w:cs="Arial"/>
+          <w:color w:val="000000"/>
+          <w:sz w:val="20"/>
+          <w:szCs w:val="20"/>
+          <w:shd w:val="clear" w:color="auto" w:fill="FFFFFF"/>
+        </w:rPr>
+        <w:t>AGP (</w:t>
+      </w:r>
+      <w:proofErr w:type="spellStart"/>
+      <w:r>
+        <w:rPr>
+          <w:rFonts w:ascii="Arial" w:hAnsi="Arial" w:cs="Arial"/>
+          <w:color w:val="000000"/>
+          <w:sz w:val="20"/>
+          <w:szCs w:val="20"/>
+          <w:shd w:val="clear" w:color="auto" w:fill="FFFFFF"/>
+        </w:rPr>
+        <w:t>Accelerated</w:t>
+      </w:r>
+      <w:proofErr w:type="spellEnd"/>
+      <w:r>
+        <w:rPr>
+          <w:rFonts w:ascii="Arial" w:hAnsi="Arial" w:cs="Arial"/>
+          <w:color w:val="000000"/>
+          <w:sz w:val="20"/>
+          <w:szCs w:val="20"/>
+          <w:shd w:val="clear" w:color="auto" w:fill="FFFFFF"/>
+        </w:rPr>
+        <w:t xml:space="preserve"> </w:t>
+      </w:r>
+      <w:proofErr w:type="spellStart"/>
+      <w:r>
+        <w:rPr>
+          <w:rFonts w:ascii="Arial" w:hAnsi="Arial" w:cs="Arial"/>
+          <w:color w:val="000000"/>
+          <w:sz w:val="20"/>
+          <w:szCs w:val="20"/>
+          <w:shd w:val="clear" w:color="auto" w:fill="FFFFFF"/>
+        </w:rPr>
+        <w:t>Graphics</w:t>
+      </w:r>
+      <w:proofErr w:type="spellEnd"/>
+      <w:r>
+        <w:rPr>
+          <w:rFonts w:ascii="Arial" w:hAnsi="Arial" w:cs="Arial"/>
+          <w:color w:val="000000"/>
+          <w:sz w:val="20"/>
+          <w:szCs w:val="20"/>
+          <w:shd w:val="clear" w:color="auto" w:fill="FFFFFF"/>
+        </w:rPr>
+        <w:t xml:space="preserve"> Port</w:t>
+      </w:r>
+      <w:r>
+        <w:rPr>
+          <w:rFonts w:ascii="Arial" w:hAnsi="Arial" w:cs="Arial"/>
+          <w:color w:val="000000"/>
+          <w:sz w:val="20"/>
+          <w:szCs w:val="20"/>
+          <w:shd w:val="clear" w:color="auto" w:fill="FFFFFF"/>
+        </w:rPr>
+        <w:t>): 32- bit (stará), pro komunikaci s grafickou kartou</w:t>
+      </w:r>
+    </w:p>
+    <w:p>
+      <w:pPr>
+        <w:pStyle w:val="Odstavecseseznamem"/>
+        <w:rPr>
+          <w:rFonts w:ascii="Arial" w:hAnsi="Arial" w:cs="Arial"/>
+          <w:color w:val="000000"/>
+          <w:sz w:val="20"/>
+          <w:szCs w:val="20"/>
+          <w:shd w:val="clear" w:color="auto" w:fill="FFFFFF"/>
+        </w:rPr>
+      </w:pPr>
+    </w:p>
+    <w:p>
+      <w:pPr>
+        <w:pStyle w:val="Odstavecseseznamem"/>
+        <w:rPr>
+          <w:rFonts w:ascii="Arial" w:hAnsi="Arial" w:cs="Arial"/>
+          <w:color w:val="000000"/>
+          <w:sz w:val="20"/>
+          <w:szCs w:val="20"/>
+          <w:shd w:val="clear" w:color="auto" w:fill="FFFFFF"/>
+        </w:rPr>
+      </w:pPr>
+      <w:r>
+        <w:rPr>
+          <w:rFonts w:ascii="Arial" w:hAnsi="Arial" w:cs="Arial"/>
+          <w:color w:val="000000"/>
+          <w:sz w:val="20"/>
+          <w:szCs w:val="20"/>
+          <w:shd w:val="clear" w:color="auto" w:fill="FFFFFF"/>
+        </w:rPr>
+        <w:t>PCI (</w:t>
+      </w:r>
+      <w:proofErr w:type="spellStart"/>
+      <w:r>
+        <w:rPr>
+          <w:rFonts w:ascii="Arial" w:hAnsi="Arial" w:cs="Arial"/>
+          <w:color w:val="000000"/>
+          <w:sz w:val="20"/>
+          <w:szCs w:val="20"/>
+          <w:shd w:val="clear" w:color="auto" w:fill="FFFFFF"/>
+        </w:rPr>
+        <w:t>Peripheral</w:t>
+      </w:r>
+      <w:proofErr w:type="spellEnd"/>
+      <w:r>
+        <w:rPr>
+          <w:rFonts w:ascii="Arial" w:hAnsi="Arial" w:cs="Arial"/>
+          <w:color w:val="000000"/>
+          <w:sz w:val="20"/>
+          <w:szCs w:val="20"/>
+          <w:shd w:val="clear" w:color="auto" w:fill="FFFFFF"/>
+        </w:rPr>
+        <w:t xml:space="preserve"> </w:t>
+      </w:r>
+      <w:proofErr w:type="spellStart"/>
+      <w:r>
+        <w:rPr>
+          <w:rFonts w:ascii="Arial" w:hAnsi="Arial" w:cs="Arial"/>
+          <w:color w:val="000000"/>
+          <w:sz w:val="20"/>
+          <w:szCs w:val="20"/>
+          <w:shd w:val="clear" w:color="auto" w:fill="FFFFFF"/>
+        </w:rPr>
+        <w:t>Component</w:t>
+      </w:r>
+      <w:proofErr w:type="spellEnd"/>
+      <w:r>
+        <w:rPr>
+          <w:rFonts w:ascii="Arial" w:hAnsi="Arial" w:cs="Arial"/>
+          <w:color w:val="000000"/>
+          <w:sz w:val="20"/>
+          <w:szCs w:val="20"/>
+          <w:shd w:val="clear" w:color="auto" w:fill="FFFFFF"/>
+        </w:rPr>
+        <w:t xml:space="preserve"> </w:t>
+      </w:r>
+      <w:proofErr w:type="spellStart"/>
+      <w:r>
+        <w:rPr>
+          <w:rFonts w:ascii="Arial" w:hAnsi="Arial" w:cs="Arial"/>
+          <w:color w:val="000000"/>
+          <w:sz w:val="20"/>
+          <w:szCs w:val="20"/>
+          <w:shd w:val="clear" w:color="auto" w:fill="FFFFFF"/>
+        </w:rPr>
+        <w:t>Interconnect</w:t>
+      </w:r>
+      <w:proofErr w:type="spellEnd"/>
+      <w:r>
+        <w:rPr>
+          <w:rFonts w:ascii="Arial" w:hAnsi="Arial" w:cs="Arial"/>
+          <w:color w:val="000000"/>
+          <w:sz w:val="20"/>
+          <w:szCs w:val="20"/>
+          <w:shd w:val="clear" w:color="auto" w:fill="FFFFFF"/>
+        </w:rPr>
+        <w:t>) – Vyvinul Intel, Na svou dobu měla vysokou přenosovou rychlost (nad 100 MB) a spolehlivost</w:t>
+      </w:r>
+      <w:r>
+        <w:rPr>
+          <w:rFonts w:ascii="Arial" w:hAnsi="Arial" w:cs="Arial"/>
+          <w:color w:val="000000"/>
+          <w:sz w:val="20"/>
+          <w:szCs w:val="20"/>
+          <w:shd w:val="clear" w:color="auto" w:fill="FFFFFF"/>
+        </w:rPr>
+        <w:t xml:space="preserve">, </w:t>
+      </w:r>
+      <w:r>
+        <w:rPr>
+          <w:rFonts w:ascii="Arial" w:hAnsi="Arial" w:cs="Arial"/>
+          <w:color w:val="000000"/>
+          <w:sz w:val="20"/>
+          <w:szCs w:val="20"/>
+          <w:shd w:val="clear" w:color="auto" w:fill="FFFFFF"/>
+        </w:rPr>
+        <w:t>nebyla závislá</w:t>
+      </w:r>
+      <w:r>
+        <w:rPr>
+          <w:rFonts w:ascii="Arial" w:hAnsi="Arial" w:cs="Arial"/>
+          <w:color w:val="000000"/>
+          <w:sz w:val="20"/>
+          <w:szCs w:val="20"/>
+          <w:shd w:val="clear" w:color="auto" w:fill="FFFFFF"/>
+        </w:rPr>
+        <w:t xml:space="preserve"> na frekvenci procesoru. Sběrnice při</w:t>
+      </w:r>
+      <w:r>
+        <w:rPr>
+          <w:rFonts w:ascii="Arial" w:hAnsi="Arial" w:cs="Arial"/>
+          <w:color w:val="000000"/>
+          <w:sz w:val="20"/>
+          <w:szCs w:val="20"/>
+          <w:shd w:val="clear" w:color="auto" w:fill="FFFFFF"/>
+        </w:rPr>
+        <w:t xml:space="preserve">nesla také normu </w:t>
+      </w:r>
+      <w:proofErr w:type="spellStart"/>
+      <w:r>
+        <w:rPr>
+          <w:rFonts w:ascii="Arial" w:hAnsi="Arial" w:cs="Arial"/>
+          <w:color w:val="000000"/>
+          <w:sz w:val="20"/>
+          <w:szCs w:val="20"/>
+          <w:shd w:val="clear" w:color="auto" w:fill="FFFFFF"/>
+        </w:rPr>
+        <w:t>PnP</w:t>
+      </w:r>
+      <w:proofErr w:type="spellEnd"/>
+      <w:r>
+        <w:rPr>
+          <w:rFonts w:ascii="Arial" w:hAnsi="Arial" w:cs="Arial"/>
+          <w:color w:val="000000"/>
+          <w:sz w:val="20"/>
+          <w:szCs w:val="20"/>
+          <w:shd w:val="clear" w:color="auto" w:fill="FFFFFF"/>
+        </w:rPr>
+        <w:t xml:space="preserve"> (</w:t>
+      </w:r>
+      <w:proofErr w:type="spellStart"/>
+      <w:r>
+        <w:rPr>
+          <w:rFonts w:ascii="Arial" w:hAnsi="Arial" w:cs="Arial"/>
+          <w:color w:val="000000"/>
+          <w:sz w:val="20"/>
+          <w:szCs w:val="20"/>
+          <w:shd w:val="clear" w:color="auto" w:fill="FFFFFF"/>
+        </w:rPr>
+        <w:t>Plug</w:t>
+      </w:r>
+      <w:proofErr w:type="spellEnd"/>
+      <w:r>
+        <w:rPr>
+          <w:rFonts w:ascii="Arial" w:hAnsi="Arial" w:cs="Arial"/>
+          <w:color w:val="000000"/>
+          <w:sz w:val="20"/>
+          <w:szCs w:val="20"/>
+          <w:shd w:val="clear" w:color="auto" w:fill="FFFFFF"/>
+        </w:rPr>
+        <w:t xml:space="preserve"> And P</w:t>
+      </w:r>
+      <w:r>
+        <w:rPr>
+          <w:rFonts w:ascii="Arial" w:hAnsi="Arial" w:cs="Arial"/>
+          <w:color w:val="000000"/>
+          <w:sz w:val="20"/>
+          <w:szCs w:val="20"/>
+          <w:shd w:val="clear" w:color="auto" w:fill="FFFFFF"/>
+        </w:rPr>
+        <w:t>lay). Kvůli zatížení nemůže být na desce více než 3-4 PCI slotů.</w:t>
+      </w:r>
+    </w:p>
+    <w:p>
+      <w:pPr>
+        <w:pStyle w:val="Odstavecseseznamem"/>
+        <w:rPr>
+          <w:rFonts w:ascii="Arial" w:hAnsi="Arial" w:cs="Arial"/>
+          <w:color w:val="000000"/>
+          <w:sz w:val="20"/>
+          <w:szCs w:val="20"/>
+          <w:shd w:val="clear" w:color="auto" w:fill="FFFFFF"/>
+        </w:rPr>
+      </w:pPr>
+    </w:p>
+    <w:p>
+      <w:pPr>
+        <w:pStyle w:val="Odstavecseseznamem"/>
+        <w:rPr>
+          <w:rFonts w:cstheme="minorHAnsi"/>
+          <w:sz w:val="24"/>
+          <w:szCs w:val="24"/>
+        </w:rPr>
+      </w:pPr>
+      <w:r>
+        <w:rPr>
+          <w:rFonts w:ascii="Arial" w:hAnsi="Arial" w:cs="Arial"/>
+          <w:color w:val="000000"/>
+          <w:sz w:val="20"/>
+          <w:szCs w:val="20"/>
+          <w:shd w:val="clear" w:color="auto" w:fill="FFFFFF"/>
+        </w:rPr>
+        <w:t xml:space="preserve">PCI express: </w:t>
+      </w:r>
+      <w:r>
+        <w:rPr>
+          <w:rFonts w:ascii="Arial" w:hAnsi="Arial" w:cs="Arial"/>
+          <w:color w:val="000000"/>
+          <w:sz w:val="20"/>
+          <w:szCs w:val="20"/>
+          <w:shd w:val="clear" w:color="auto" w:fill="FFFFFF"/>
+        </w:rPr>
+        <w:t>vysokorychlostní sběrnice</w:t>
+      </w:r>
+      <w:r>
+        <w:rPr>
+          <w:rFonts w:ascii="Arial" w:hAnsi="Arial" w:cs="Arial"/>
+          <w:color w:val="000000"/>
+          <w:sz w:val="20"/>
+          <w:szCs w:val="20"/>
+          <w:shd w:val="clear" w:color="auto" w:fill="FFFFFF"/>
+        </w:rPr>
+        <w:t xml:space="preserve"> pro všechny druhy zařízení. Nová</w:t>
+      </w:r>
+      <w:r>
+        <w:rPr>
+          <w:rFonts w:ascii="Arial" w:hAnsi="Arial" w:cs="Arial"/>
+          <w:color w:val="000000"/>
+          <w:sz w:val="20"/>
+          <w:szCs w:val="20"/>
+          <w:shd w:val="clear" w:color="auto" w:fill="FFFFFF"/>
+        </w:rPr>
+        <w:t xml:space="preserve"> architekturu pro rozšiřující sběrnice. </w:t>
+      </w:r>
+      <w:r>
+        <w:rPr>
+          <w:rFonts w:ascii="Arial" w:hAnsi="Arial" w:cs="Arial"/>
+          <w:color w:val="000000"/>
+          <w:sz w:val="20"/>
+          <w:szCs w:val="20"/>
+          <w:shd w:val="clear" w:color="auto" w:fill="FFFFFF"/>
+        </w:rPr>
+        <w:t>Nahradila</w:t>
+      </w:r>
+      <w:r>
+        <w:rPr>
+          <w:rFonts w:ascii="Arial" w:hAnsi="Arial" w:cs="Arial"/>
+          <w:color w:val="000000"/>
+          <w:sz w:val="20"/>
+          <w:szCs w:val="20"/>
+          <w:shd w:val="clear" w:color="auto" w:fill="FFFFFF"/>
+        </w:rPr>
+        <w:t xml:space="preserve"> předešlé sběrnice PCI a AGP. </w:t>
+      </w:r>
+      <w:r>
+        <w:rPr>
+          <w:rFonts w:ascii="Arial" w:hAnsi="Arial" w:cs="Arial"/>
+          <w:color w:val="000000"/>
+          <w:sz w:val="20"/>
+          <w:szCs w:val="20"/>
+          <w:shd w:val="clear" w:color="auto" w:fill="FFFFFF"/>
+        </w:rPr>
+        <w:t>Oproti PCI má mnoho vylepšení. R</w:t>
+      </w:r>
+      <w:r>
+        <w:rPr>
+          <w:rFonts w:ascii="Arial" w:hAnsi="Arial" w:cs="Arial"/>
+          <w:color w:val="000000"/>
+          <w:sz w:val="20"/>
+          <w:szCs w:val="20"/>
+          <w:shd w:val="clear" w:color="auto" w:fill="FFFFFF"/>
+        </w:rPr>
+        <w:t xml:space="preserve">ychlost (až </w:t>
+      </w:r>
+      <w:r>
+        <w:rPr>
+          <w:rFonts w:ascii="Arial" w:hAnsi="Arial" w:cs="Arial"/>
+          <w:color w:val="000000"/>
+          <w:sz w:val="20"/>
+          <w:szCs w:val="20"/>
+          <w:shd w:val="clear" w:color="auto" w:fill="FFFFFF"/>
+        </w:rPr>
+        <w:t>32</w:t>
+      </w:r>
+      <w:r>
+        <w:rPr>
+          <w:rFonts w:ascii="Arial" w:hAnsi="Arial" w:cs="Arial"/>
+          <w:color w:val="000000"/>
+          <w:sz w:val="20"/>
+          <w:szCs w:val="20"/>
+          <w:shd w:val="clear" w:color="auto" w:fill="FFFFFF"/>
+        </w:rPr>
+        <w:t xml:space="preserve"> G</w:t>
+      </w:r>
+      <w:r>
+        <w:rPr>
+          <w:rFonts w:ascii="Arial" w:hAnsi="Arial" w:cs="Arial"/>
+          <w:color w:val="000000"/>
+          <w:sz w:val="20"/>
+          <w:szCs w:val="20"/>
+          <w:shd w:val="clear" w:color="auto" w:fill="FFFFFF"/>
+        </w:rPr>
+        <w:t>B</w:t>
+      </w:r>
+      <w:r>
+        <w:rPr>
+          <w:rFonts w:ascii="Arial" w:hAnsi="Arial" w:cs="Arial"/>
+          <w:color w:val="000000"/>
+          <w:sz w:val="20"/>
+          <w:szCs w:val="20"/>
+          <w:shd w:val="clear" w:color="auto" w:fill="FFFFFF"/>
+        </w:rPr>
+        <w:t>/s</w:t>
+      </w:r>
+      <w:r>
+        <w:rPr>
+          <w:rFonts w:ascii="Arial" w:hAnsi="Arial" w:cs="Arial"/>
+          <w:color w:val="000000"/>
+          <w:sz w:val="20"/>
+          <w:szCs w:val="20"/>
+          <w:shd w:val="clear" w:color="auto" w:fill="FFFFFF"/>
+        </w:rPr>
+        <w:t xml:space="preserve"> (4.0)</w:t>
+      </w:r>
+      <w:r>
+        <w:rPr>
+          <w:rFonts w:ascii="Arial" w:hAnsi="Arial" w:cs="Arial"/>
+          <w:color w:val="000000"/>
+          <w:sz w:val="20"/>
+          <w:szCs w:val="20"/>
+          <w:shd w:val="clear" w:color="auto" w:fill="FFFFFF"/>
+        </w:rPr>
+        <w:t xml:space="preserve"> </w:t>
+      </w:r>
+      <w:r>
+        <w:rPr>
+          <w:rFonts w:ascii="Arial" w:hAnsi="Arial" w:cs="Arial"/>
+          <w:color w:val="000000"/>
+          <w:sz w:val="20"/>
+          <w:szCs w:val="20"/>
+          <w:shd w:val="clear" w:color="auto" w:fill="FFFFFF"/>
+        </w:rPr>
+        <w:t>– už se chystá 64 GB/s (5.0)</w:t>
+      </w:r>
+      <w:r>
+        <w:rPr>
+          <w:rFonts w:ascii="Arial" w:hAnsi="Arial" w:cs="Arial"/>
+          <w:color w:val="000000"/>
+          <w:sz w:val="20"/>
+          <w:szCs w:val="20"/>
+          <w:shd w:val="clear" w:color="auto" w:fill="FFFFFF"/>
+        </w:rPr>
+        <w:t xml:space="preserve">). </w:t>
+      </w:r>
+      <w:r>
+        <w:rPr>
+          <w:rFonts w:ascii="Arial" w:hAnsi="Arial" w:cs="Arial"/>
+          <w:color w:val="000000"/>
+          <w:sz w:val="20"/>
+          <w:szCs w:val="20"/>
+          <w:shd w:val="clear" w:color="auto" w:fill="FFFFFF"/>
+        </w:rPr>
+        <w:t>P</w:t>
+      </w:r>
+      <w:r>
+        <w:rPr>
+          <w:rFonts w:ascii="Arial" w:hAnsi="Arial" w:cs="Arial"/>
+          <w:color w:val="000000"/>
+          <w:sz w:val="20"/>
+          <w:szCs w:val="20"/>
+          <w:shd w:val="clear" w:color="auto" w:fill="FFFFFF"/>
+        </w:rPr>
+        <w:t xml:space="preserve">oužití sériové point-to-point architektury, která zaručuje simultánní komunikaci. </w:t>
+      </w:r>
+      <w:r>
+        <w:rPr>
+          <w:rFonts w:ascii="Arial" w:hAnsi="Arial" w:cs="Arial"/>
+          <w:color w:val="000000"/>
+          <w:sz w:val="20"/>
+          <w:szCs w:val="20"/>
+          <w:shd w:val="clear" w:color="auto" w:fill="FFFFFF"/>
+        </w:rPr>
+        <w:t xml:space="preserve">Také je </w:t>
+      </w:r>
+      <w:r>
+        <w:rPr>
+          <w:rFonts w:ascii="Arial" w:hAnsi="Arial" w:cs="Arial"/>
+          <w:color w:val="000000"/>
+          <w:sz w:val="20"/>
+          <w:szCs w:val="20"/>
+          <w:shd w:val="clear" w:color="auto" w:fill="FFFFFF"/>
+        </w:rPr>
+        <w:t>100% zpětné kompatibilitě s PCI.</w:t>
+      </w:r>
+    </w:p>
+    <w:p>
+      <w:pPr>
+        <w:jc w:val="center"/>
+        <w:rPr>
+          <w:rFonts w:cstheme="minorHAnsi"/>
+          <w:b/>
+          <w:sz w:val="24"/>
+          <w:szCs w:val="24"/>
+        </w:rPr>
+      </w:pPr>
+    </w:p>
+    <w:p>
+      <w:pPr>
+        <w:jc w:val="center"/>
+        <w:rPr>
+          <w:rFonts w:cstheme="minorHAnsi"/>
+          <w:b/>
+          <w:sz w:val="24"/>
+          <w:szCs w:val="24"/>
+        </w:rPr>
+      </w:pPr>
+    </w:p>
+    <w:p>
+      <w:pPr>
+        <w:jc w:val="center"/>
+        <w:rPr>
+          <w:rFonts w:cstheme="minorHAnsi"/>
+          <w:b/>
+          <w:sz w:val="24"/>
+          <w:szCs w:val="24"/>
+        </w:rPr>
+      </w:pPr>
+      <w:r>
+        <w:rPr>
+          <w:rFonts w:cstheme="minorHAnsi"/>
+          <w:b/>
+          <w:sz w:val="24"/>
+          <w:szCs w:val="24"/>
+        </w:rPr>
+        <w:t>Rozhraní</w:t>
+      </w:r>
+    </w:p>
+    <w:p>
+      <w:pPr>
+        <w:rPr>
+          <w:rFonts w:cstheme="minorHAnsi"/>
+          <w:sz w:val="24"/>
+          <w:szCs w:val="24"/>
+        </w:rPr>
+      </w:pPr>
+      <w:r>
+        <w:rPr>
+          <w:rFonts w:cstheme="minorHAnsi"/>
+          <w:sz w:val="24"/>
+          <w:szCs w:val="24"/>
+        </w:rPr>
+        <w:t>Konektory</w:t>
+      </w:r>
+      <w:r>
+        <w:rPr>
+          <w:rFonts w:cstheme="minorHAnsi"/>
+          <w:sz w:val="24"/>
+          <w:szCs w:val="24"/>
+        </w:rPr>
+        <w:t xml:space="preserve"> ze zadní části</w:t>
+      </w:r>
+      <w:r>
+        <w:rPr>
+          <w:rFonts w:cstheme="minorHAnsi"/>
+          <w:sz w:val="24"/>
+          <w:szCs w:val="24"/>
+        </w:rPr>
+        <w:t xml:space="preserve"> (Externí)</w:t>
+      </w:r>
+    </w:p>
+    <w:p>
+      <w:pPr>
+        <w:rPr>
+          <w:rFonts w:cstheme="minorHAnsi"/>
+          <w:sz w:val="24"/>
+          <w:szCs w:val="24"/>
+        </w:rPr>
+      </w:pPr>
+      <w:r>
+        <w:rPr>
+          <w:rFonts w:cstheme="minorHAnsi"/>
+          <w:sz w:val="24"/>
+          <w:szCs w:val="24"/>
+        </w:rPr>
+        <w:t>PS/2 pro myš a klávesnici</w:t>
+      </w:r>
+      <w:r>
+        <w:rPr>
+          <w:rFonts w:cstheme="minorHAnsi"/>
+          <w:sz w:val="24"/>
+          <w:szCs w:val="24"/>
+        </w:rPr>
+        <w:t xml:space="preserve"> (nejnovější je už nemají)</w:t>
+      </w:r>
+      <w:r>
+        <w:rPr>
+          <w:rFonts w:cstheme="minorHAnsi"/>
+          <w:sz w:val="24"/>
+          <w:szCs w:val="24"/>
+        </w:rPr>
+        <w:t>, konektory integrované zvukové karty</w:t>
+      </w:r>
+      <w:r>
+        <w:rPr>
+          <w:rFonts w:cstheme="minorHAnsi"/>
+          <w:sz w:val="24"/>
+          <w:szCs w:val="24"/>
+        </w:rPr>
+        <w:t xml:space="preserve"> (</w:t>
+      </w:r>
+      <w:proofErr w:type="spellStart"/>
+      <w:r>
+        <w:rPr>
+          <w:rFonts w:cstheme="minorHAnsi"/>
+          <w:sz w:val="24"/>
+          <w:szCs w:val="24"/>
+        </w:rPr>
+        <w:t>jack</w:t>
+      </w:r>
+      <w:proofErr w:type="spellEnd"/>
+      <w:r>
+        <w:rPr>
+          <w:rFonts w:cstheme="minorHAnsi"/>
+          <w:sz w:val="24"/>
+          <w:szCs w:val="24"/>
+        </w:rPr>
+        <w:t>)</w:t>
+      </w:r>
+      <w:r>
+        <w:rPr>
+          <w:rFonts w:cstheme="minorHAnsi"/>
+          <w:sz w:val="24"/>
+          <w:szCs w:val="24"/>
+        </w:rPr>
+        <w:t>, konektory USB (2.0, 3.1 gen1</w:t>
+      </w:r>
+      <w:r>
+        <w:rPr>
+          <w:rFonts w:cstheme="minorHAnsi"/>
+          <w:sz w:val="24"/>
+          <w:szCs w:val="24"/>
+        </w:rPr>
+        <w:t xml:space="preserve"> – modrej 5GB/s</w:t>
+      </w:r>
+      <w:r>
+        <w:rPr>
+          <w:rFonts w:cstheme="minorHAnsi"/>
+          <w:sz w:val="24"/>
+          <w:szCs w:val="24"/>
+        </w:rPr>
+        <w:t>, 3.1 gen2</w:t>
+      </w:r>
+      <w:r>
+        <w:rPr>
+          <w:rFonts w:cstheme="minorHAnsi"/>
+          <w:sz w:val="24"/>
+          <w:szCs w:val="24"/>
+        </w:rPr>
+        <w:t xml:space="preserve"> – </w:t>
+      </w:r>
+      <w:proofErr w:type="spellStart"/>
+      <w:r>
+        <w:rPr>
+          <w:rFonts w:cstheme="minorHAnsi"/>
+          <w:sz w:val="24"/>
+          <w:szCs w:val="24"/>
+        </w:rPr>
+        <w:t>čejvenej</w:t>
+      </w:r>
+      <w:proofErr w:type="spellEnd"/>
+      <w:r>
+        <w:rPr>
+          <w:rFonts w:cstheme="minorHAnsi"/>
+          <w:sz w:val="24"/>
+          <w:szCs w:val="24"/>
+        </w:rPr>
+        <w:t xml:space="preserve"> 10GB/s</w:t>
+      </w:r>
+      <w:r>
+        <w:rPr>
+          <w:rFonts w:cstheme="minorHAnsi"/>
+          <w:sz w:val="24"/>
+          <w:szCs w:val="24"/>
+        </w:rPr>
+        <w:t xml:space="preserve">), </w:t>
+      </w:r>
+      <w:proofErr w:type="spellStart"/>
+      <w:r>
+        <w:rPr>
+          <w:rFonts w:cstheme="minorHAnsi"/>
+          <w:sz w:val="24"/>
+          <w:szCs w:val="24"/>
+        </w:rPr>
+        <w:t>ethernet</w:t>
+      </w:r>
+      <w:proofErr w:type="spellEnd"/>
+      <w:r>
+        <w:rPr>
+          <w:rFonts w:cstheme="minorHAnsi"/>
+          <w:sz w:val="24"/>
+          <w:szCs w:val="24"/>
+        </w:rPr>
+        <w:t xml:space="preserve"> konektor síťové karty</w:t>
+      </w:r>
+      <w:r>
+        <w:rPr>
+          <w:rFonts w:cstheme="minorHAnsi"/>
+          <w:sz w:val="24"/>
+          <w:szCs w:val="24"/>
+        </w:rPr>
+        <w:t xml:space="preserve"> (typ RJ-45)</w:t>
+      </w:r>
+      <w:r>
+        <w:rPr>
+          <w:rFonts w:cstheme="minorHAnsi"/>
+          <w:sz w:val="24"/>
+          <w:szCs w:val="24"/>
+        </w:rPr>
+        <w:t xml:space="preserve">, konektor integrované grafické karty (VGA, HDMI, </w:t>
+      </w:r>
+      <w:proofErr w:type="spellStart"/>
+      <w:r>
+        <w:rPr>
+          <w:rFonts w:cstheme="minorHAnsi"/>
+          <w:sz w:val="24"/>
+          <w:szCs w:val="24"/>
+        </w:rPr>
+        <w:t>DisplayPort</w:t>
+      </w:r>
+      <w:proofErr w:type="spellEnd"/>
+      <w:r>
+        <w:rPr>
+          <w:rFonts w:cstheme="minorHAnsi"/>
+          <w:sz w:val="24"/>
+          <w:szCs w:val="24"/>
+        </w:rPr>
+        <w:t>) nebo starší (sériový COM port, paralelní p LPT port)</w:t>
+      </w:r>
+      <w:r>
+        <w:rPr>
+          <w:rFonts w:cstheme="minorHAnsi"/>
+          <w:sz w:val="24"/>
+          <w:szCs w:val="24"/>
+        </w:rPr>
+        <w:t xml:space="preserve">, </w:t>
+      </w:r>
+    </w:p>
+    <w:p>
+      <w:pPr>
+        <w:rPr>
+          <w:rFonts w:cstheme="minorHAnsi"/>
+          <w:sz w:val="24"/>
+          <w:szCs w:val="24"/>
+        </w:rPr>
+      </w:pPr>
+      <w:r>
+        <w:rPr>
+          <w:rFonts w:cstheme="minorHAnsi"/>
+          <w:sz w:val="24"/>
+          <w:szCs w:val="24"/>
+        </w:rPr>
+        <w:t>Interní</w:t>
+      </w:r>
+    </w:p>
+    <w:p>
+      <w:pPr>
+        <w:rPr>
+          <w:rFonts w:cstheme="minorHAnsi"/>
+          <w:sz w:val="24"/>
+          <w:szCs w:val="24"/>
+        </w:rPr>
+      </w:pPr>
+      <w:proofErr w:type="spellStart"/>
+      <w:r>
+        <w:rPr>
+          <w:rFonts w:cstheme="minorHAnsi"/>
+          <w:sz w:val="24"/>
+          <w:szCs w:val="24"/>
+        </w:rPr>
+        <w:t>PCie</w:t>
+      </w:r>
+      <w:proofErr w:type="spellEnd"/>
+      <w:r>
+        <w:rPr>
+          <w:rFonts w:cstheme="minorHAnsi"/>
+          <w:sz w:val="24"/>
+          <w:szCs w:val="24"/>
+        </w:rPr>
+        <w:t xml:space="preserve"> </w:t>
+      </w:r>
+      <w:proofErr w:type="gramStart"/>
+      <w:r>
+        <w:rPr>
+          <w:rFonts w:cstheme="minorHAnsi"/>
+          <w:sz w:val="24"/>
+          <w:szCs w:val="24"/>
+        </w:rPr>
+        <w:t>M.2 pro</w:t>
+      </w:r>
+      <w:proofErr w:type="gramEnd"/>
+      <w:r>
+        <w:rPr>
+          <w:rFonts w:cstheme="minorHAnsi"/>
+          <w:sz w:val="24"/>
+          <w:szCs w:val="24"/>
+        </w:rPr>
+        <w:t xml:space="preserve"> </w:t>
+      </w:r>
+      <w:proofErr w:type="spellStart"/>
+      <w:r>
+        <w:rPr>
+          <w:rFonts w:cstheme="minorHAnsi"/>
+          <w:sz w:val="24"/>
+          <w:szCs w:val="24"/>
+        </w:rPr>
+        <w:t>ssd</w:t>
+      </w:r>
+      <w:proofErr w:type="spellEnd"/>
+      <w:r>
+        <w:rPr>
+          <w:rFonts w:cstheme="minorHAnsi"/>
+          <w:sz w:val="24"/>
+          <w:szCs w:val="24"/>
+        </w:rPr>
+        <w:t xml:space="preserve">, SATA III (většinou 6+), USB konektory (malé 2.0, velké 3.0+), </w:t>
+      </w:r>
+      <w:proofErr w:type="spellStart"/>
+      <w:r>
+        <w:rPr>
+          <w:rFonts w:cstheme="minorHAnsi"/>
+          <w:sz w:val="24"/>
+          <w:szCs w:val="24"/>
+        </w:rPr>
+        <w:t>PCIe</w:t>
+      </w:r>
+      <w:proofErr w:type="spellEnd"/>
+      <w:r>
+        <w:rPr>
+          <w:rFonts w:cstheme="minorHAnsi"/>
+          <w:sz w:val="24"/>
+          <w:szCs w:val="24"/>
+        </w:rPr>
+        <w:t xml:space="preserve"> x16 – pro grafické karty, </w:t>
+      </w:r>
+      <w:proofErr w:type="spellStart"/>
+      <w:r>
+        <w:rPr>
+          <w:rFonts w:cstheme="minorHAnsi"/>
+          <w:sz w:val="24"/>
+          <w:szCs w:val="24"/>
+        </w:rPr>
+        <w:t>PCie</w:t>
+      </w:r>
+      <w:proofErr w:type="spellEnd"/>
+      <w:r>
+        <w:rPr>
+          <w:rFonts w:cstheme="minorHAnsi"/>
+          <w:sz w:val="24"/>
+          <w:szCs w:val="24"/>
+        </w:rPr>
+        <w:t xml:space="preserve"> x1</w:t>
+      </w:r>
+    </w:p>
+    <w:p>
+      <w:pPr>
+        <w:jc w:val="center"/>
+        <w:rPr>
+          <w:rFonts w:cstheme="minorHAnsi"/>
+          <w:b/>
+          <w:sz w:val="24"/>
+          <w:szCs w:val="24"/>
+        </w:rPr>
+      </w:pPr>
       <w:proofErr w:type="spellStart"/>
       <w:r>
         <w:rPr>
@@ -4630,78 +5680,78 @@
           <w:sz w:val="24"/>
           <w:szCs w:val="24"/>
         </w:rPr>
+        <w:t>Severní - Zajišťuje komunikaci mezi procesorem, operační pamětí (obsahuje řadič operační paměti), grafickou sběrnicí AGP (</w:t>
+      </w:r>
+      <w:proofErr w:type="spellStart"/>
+      <w:r>
+        <w:rPr>
+          <w:rFonts w:cstheme="minorHAnsi"/>
+          <w:sz w:val="24"/>
+          <w:szCs w:val="24"/>
+        </w:rPr>
+        <w:t>Accelerated</w:t>
+      </w:r>
+      <w:proofErr w:type="spellEnd"/>
+      <w:r>
+        <w:rPr>
+          <w:rFonts w:cstheme="minorHAnsi"/>
+          <w:sz w:val="24"/>
+          <w:szCs w:val="24"/>
+        </w:rPr>
+        <w:t xml:space="preserve"> </w:t>
+      </w:r>
+      <w:proofErr w:type="spellStart"/>
+      <w:r>
+        <w:rPr>
+          <w:rFonts w:cstheme="minorHAnsi"/>
+          <w:sz w:val="24"/>
+          <w:szCs w:val="24"/>
+        </w:rPr>
+        <w:t>Graphics</w:t>
+      </w:r>
+      <w:proofErr w:type="spellEnd"/>
+      <w:r>
+        <w:rPr>
+          <w:rFonts w:cstheme="minorHAnsi"/>
+          <w:sz w:val="24"/>
+          <w:szCs w:val="24"/>
+        </w:rPr>
+        <w:t xml:space="preserve"> Port) nebo PCI Express x16 a také zajišťuje spojení s jižním mostem. Sběrnice mezi procesorem a severním mostem je FSB (Front </w:t>
+      </w:r>
+      <w:proofErr w:type="spellStart"/>
+      <w:r>
+        <w:rPr>
+          <w:rFonts w:cstheme="minorHAnsi"/>
+          <w:sz w:val="24"/>
+          <w:szCs w:val="24"/>
+        </w:rPr>
+        <w:t>Side</w:t>
+      </w:r>
+      <w:proofErr w:type="spellEnd"/>
+      <w:r>
+        <w:rPr>
+          <w:rFonts w:cstheme="minorHAnsi"/>
+          <w:sz w:val="24"/>
+          <w:szCs w:val="24"/>
+        </w:rPr>
+        <w:t xml:space="preserve"> Bus) a šířka je 64 bitů.</w:t>
+      </w:r>
+    </w:p>
+    <w:p>
+      <w:pPr>
+        <w:rPr>
+          <w:rFonts w:cstheme="minorHAnsi"/>
+          <w:sz w:val="24"/>
+          <w:szCs w:val="24"/>
+        </w:rPr>
+      </w:pPr>
+      <w:r>
+        <w:rPr>
+          <w:rFonts w:cstheme="minorHAnsi"/>
+          <w:sz w:val="24"/>
+          <w:szCs w:val="24"/>
+        </w:rPr>
         <w:lastRenderedPageBreak/>
-        <w:t>Severní - Zajišťuje komunikaci mezi procesorem, operační pamětí (obsahuje řadič operační paměti), grafickou sběrnicí AGP (</w:t>
-      </w:r>
-      <w:proofErr w:type="spellStart"/>
-      <w:r>
-        <w:rPr>
-          <w:rFonts w:cstheme="minorHAnsi"/>
-          <w:sz w:val="24"/>
-          <w:szCs w:val="24"/>
-        </w:rPr>
-        <w:t>Accelerated</w:t>
-      </w:r>
-      <w:proofErr w:type="spellEnd"/>
-      <w:r>
-        <w:rPr>
-          <w:rFonts w:cstheme="minorHAnsi"/>
-          <w:sz w:val="24"/>
-          <w:szCs w:val="24"/>
-        </w:rPr>
-        <w:t xml:space="preserve"> </w:t>
-      </w:r>
-      <w:proofErr w:type="spellStart"/>
-      <w:r>
-        <w:rPr>
-          <w:rFonts w:cstheme="minorHAnsi"/>
-          <w:sz w:val="24"/>
-          <w:szCs w:val="24"/>
-        </w:rPr>
-        <w:t>Graphics</w:t>
-      </w:r>
-      <w:proofErr w:type="spellEnd"/>
-      <w:r>
-        <w:rPr>
-          <w:rFonts w:cstheme="minorHAnsi"/>
-          <w:sz w:val="24"/>
-          <w:szCs w:val="24"/>
-        </w:rPr>
-        <w:t xml:space="preserve"> Port) nebo PCI Express x16 a také zajišťuje spojení s jižním mostem. Sběrnice mezi procesorem a severním mostem je FSB (Front </w:t>
-      </w:r>
-      <w:proofErr w:type="spellStart"/>
-      <w:r>
-        <w:rPr>
-          <w:rFonts w:cstheme="minorHAnsi"/>
-          <w:sz w:val="24"/>
-          <w:szCs w:val="24"/>
-        </w:rPr>
-        <w:t>Side</w:t>
-      </w:r>
-      <w:proofErr w:type="spellEnd"/>
-      <w:r>
-        <w:rPr>
-          <w:rFonts w:cstheme="minorHAnsi"/>
-          <w:sz w:val="24"/>
-          <w:szCs w:val="24"/>
-        </w:rPr>
-        <w:t xml:space="preserve"> Bus) a šířka je 64 bitů.</w:t>
-      </w:r>
-    </w:p>
-    <w:p>
-      <w:pPr>
-        <w:rPr>
-          <w:rFonts w:cstheme="minorHAnsi"/>
-          <w:sz w:val="24"/>
-          <w:szCs w:val="24"/>
-        </w:rPr>
-      </w:pPr>
-      <w:r>
-        <w:rPr>
-          <w:rFonts w:cstheme="minorHAnsi"/>
-          <w:sz w:val="24"/>
-          <w:szCs w:val="24"/>
-        </w:rPr>
         <w:t>** Intel zavedl jednotku pro vyjádření obecné přenosové rychlosti jednotku GT/s (</w:t>
       </w:r>
       <w:proofErr w:type="spellStart"/>
@@ -4881,6 +5931,35 @@
       <w:pPr>
         <w:rPr>
           <w:rFonts w:cstheme="minorHAnsi"/>
+          <w:sz w:val="24"/>
+          <w:szCs w:val="24"/>
+        </w:rPr>
+      </w:pPr>
+    </w:p>
+    <w:p>
+      <w:pPr>
+        <w:rPr>
+          <w:rFonts w:cstheme="minorHAnsi"/>
+          <w:sz w:val="24"/>
+          <w:szCs w:val="24"/>
+        </w:rPr>
+      </w:pPr>
+      <w:bookmarkStart w:id="0" w:name="_GoBack"/>
+      <w:bookmarkEnd w:id="0"/>
+    </w:p>
+    <w:p>
+      <w:pPr>
+        <w:rPr>
+          <w:rFonts w:cstheme="minorHAnsi"/>
+          <w:sz w:val="24"/>
+          <w:szCs w:val="24"/>
+        </w:rPr>
+      </w:pPr>
+    </w:p>
+    <w:p>
+      <w:pPr>
+        <w:rPr>
+          <w:rFonts w:cstheme="minorHAnsi"/>
           <w:b/>
           <w:sz w:val="24"/>
           <w:szCs w:val="24"/>
@@ -5470,24 +6549,50 @@
     </w:p>
     <w:p>
       <w:pPr>
-        <w:rPr>
-          <w:rFonts w:cstheme="minorHAnsi"/>
-          <w:sz w:val="24"/>
-          <w:szCs w:val="24"/>
-        </w:rPr>
-      </w:pPr>
-      <w:r>
-        <w:rPr>
-          <w:rFonts w:cstheme="minorHAnsi"/>
+        <w:jc w:val="center"/>
+        <w:rPr>
+          <w:rFonts w:cstheme="minorHAnsi"/>
+          <w:b/>
+          <w:sz w:val="24"/>
+          <w:szCs w:val="24"/>
+        </w:rPr>
+      </w:pPr>
+    </w:p>
+    <w:p>
+      <w:pPr>
+        <w:jc w:val="center"/>
+        <w:rPr>
+          <w:rFonts w:cstheme="minorHAnsi"/>
+          <w:b/>
+          <w:sz w:val="24"/>
+          <w:szCs w:val="24"/>
+        </w:rPr>
+      </w:pPr>
+    </w:p>
+    <w:p>
+      <w:pPr>
+        <w:jc w:val="center"/>
+        <w:rPr>
+          <w:rFonts w:cstheme="minorHAnsi"/>
+          <w:b/>
+          <w:sz w:val="24"/>
+          <w:szCs w:val="24"/>
+        </w:rPr>
+      </w:pPr>
+      <w:r>
+        <w:rPr>
+          <w:rFonts w:cstheme="minorHAnsi"/>
+          <w:b/>
           <w:noProof/>
           <w:sz w:val="24"/>
           <w:szCs w:val="24"/>
           <w:lang w:eastAsia="cs-CZ"/>
         </w:rPr>
+        <w:lastRenderedPageBreak/>
         <mc:AlternateContent>
           <mc:Choice Requires="wps">
             <w:drawing>
-              <wp:inline distT="0" distB="0" distL="0" distR="0" wp14:anchorId="56263C66" wp14:editId="13E7ED19">
+              <wp:inline distT="0" distB="0" distL="0" distR="0" wp14:anchorId="18C36C65" wp14:editId="1C221B16">
                 <wp:extent cx="302895" cy="302895"/>
                 <wp:effectExtent l="0" t="0" r="0" b="0"/>
                 <wp:docPr id="13" name="Obdélník 13" descr="Chipset northbridge and southbridge, PCH, FCH: role and definition"/>
@@ -5554,10 +6659,405 @@
       <w:r>
         <w:rPr>
           <w:rFonts w:cstheme="minorHAnsi"/>
+          <w:b/>
+          <w:sz w:val="24"/>
+          <w:szCs w:val="24"/>
+        </w:rPr>
+        <w:t>Parametry</w:t>
+      </w:r>
+      <w:r>
+        <w:rPr>
+          <w:rFonts w:cstheme="minorHAnsi"/>
+          <w:b/>
+          <w:sz w:val="24"/>
+          <w:szCs w:val="24"/>
+        </w:rPr>
+        <w:t xml:space="preserve"> základní desky</w:t>
+      </w:r>
+    </w:p>
+    <w:p>
+      <w:pPr>
+        <w:rPr>
+          <w:rFonts w:cstheme="minorHAnsi"/>
+          <w:sz w:val="24"/>
+          <w:szCs w:val="24"/>
+        </w:rPr>
+      </w:pPr>
+      <w:proofErr w:type="spellStart"/>
+      <w:r>
+        <w:rPr>
+          <w:rFonts w:cstheme="minorHAnsi"/>
+          <w:b/>
+          <w:sz w:val="24"/>
+          <w:szCs w:val="24"/>
+        </w:rPr>
+        <w:t>Socket</w:t>
+      </w:r>
+      <w:proofErr w:type="spellEnd"/>
+      <w:r>
+        <w:rPr>
+          <w:rFonts w:cstheme="minorHAnsi"/>
+          <w:b/>
+          <w:sz w:val="24"/>
+          <w:szCs w:val="24"/>
+        </w:rPr>
+        <w:t xml:space="preserve"> procesoru </w:t>
+      </w:r>
+      <w:r>
+        <w:rPr>
+          <w:rFonts w:cstheme="minorHAnsi"/>
+          <w:sz w:val="24"/>
+          <w:szCs w:val="24"/>
+        </w:rPr>
+        <w:t>– jiné mezi Intelem a AMD a jejich “rodinami“ procesorů</w:t>
+      </w:r>
+    </w:p>
+    <w:p>
+      <w:pPr>
+        <w:rPr>
+          <w:rFonts w:cstheme="minorHAnsi"/>
+          <w:sz w:val="24"/>
+          <w:szCs w:val="24"/>
+        </w:rPr>
+      </w:pPr>
+      <w:proofErr w:type="spellStart"/>
+      <w:r>
+        <w:rPr>
+          <w:rFonts w:cstheme="minorHAnsi"/>
+          <w:b/>
+          <w:sz w:val="24"/>
+          <w:szCs w:val="24"/>
+        </w:rPr>
+        <w:t>Chipset</w:t>
+      </w:r>
+      <w:proofErr w:type="spellEnd"/>
+      <w:r>
+        <w:rPr>
+          <w:rFonts w:cstheme="minorHAnsi"/>
+          <w:b/>
           <w:sz w:val="24"/>
           <w:szCs w:val="24"/>
         </w:rPr>
         <w:t xml:space="preserve"> </w:t>
+      </w:r>
+      <w:r>
+        <w:rPr>
+          <w:rFonts w:cstheme="minorHAnsi"/>
+          <w:sz w:val="24"/>
+          <w:szCs w:val="24"/>
+        </w:rPr>
+        <w:t xml:space="preserve">– základ každé desky, měl by se vybírat až po zvolení procesoru a zjištěním jeho </w:t>
+      </w:r>
+      <w:proofErr w:type="spellStart"/>
+      <w:r>
+        <w:rPr>
+          <w:rFonts w:cstheme="minorHAnsi"/>
+          <w:sz w:val="24"/>
+          <w:szCs w:val="24"/>
+        </w:rPr>
+        <w:t>socketu</w:t>
+      </w:r>
+      <w:proofErr w:type="spellEnd"/>
+      <w:r>
+        <w:rPr>
+          <w:rFonts w:cstheme="minorHAnsi"/>
+          <w:sz w:val="24"/>
+          <w:szCs w:val="24"/>
+        </w:rPr>
+        <w:t xml:space="preserve">. ** Nejslabší </w:t>
+      </w:r>
+      <w:proofErr w:type="spellStart"/>
+      <w:r>
+        <w:rPr>
+          <w:rFonts w:cstheme="minorHAnsi"/>
+          <w:sz w:val="24"/>
+          <w:szCs w:val="24"/>
+        </w:rPr>
+        <w:t>chipset</w:t>
+      </w:r>
+      <w:proofErr w:type="spellEnd"/>
+      <w:r>
+        <w:rPr>
+          <w:rFonts w:cstheme="minorHAnsi"/>
+          <w:sz w:val="24"/>
+          <w:szCs w:val="24"/>
+        </w:rPr>
+        <w:t xml:space="preserve"> určitého </w:t>
+      </w:r>
+      <w:proofErr w:type="spellStart"/>
+      <w:r>
+        <w:rPr>
+          <w:rFonts w:cstheme="minorHAnsi"/>
+          <w:sz w:val="24"/>
+          <w:szCs w:val="24"/>
+        </w:rPr>
+        <w:t>socketu</w:t>
+      </w:r>
+      <w:proofErr w:type="spellEnd"/>
+      <w:r>
+        <w:rPr>
+          <w:rFonts w:cstheme="minorHAnsi"/>
+          <w:sz w:val="24"/>
+          <w:szCs w:val="24"/>
+        </w:rPr>
+        <w:t xml:space="preserve"> je hodně </w:t>
+      </w:r>
+      <w:proofErr w:type="spellStart"/>
+      <w:r>
+        <w:rPr>
+          <w:rFonts w:cstheme="minorHAnsi"/>
+          <w:sz w:val="24"/>
+          <w:szCs w:val="24"/>
+        </w:rPr>
+        <w:t>slabej</w:t>
+      </w:r>
+      <w:proofErr w:type="spellEnd"/>
+    </w:p>
+    <w:p>
+      <w:pPr>
+        <w:rPr>
+          <w:rFonts w:cstheme="minorHAnsi"/>
+          <w:sz w:val="24"/>
+          <w:szCs w:val="24"/>
+        </w:rPr>
+      </w:pPr>
+      <w:r>
+        <w:rPr>
+          <w:rFonts w:cstheme="minorHAnsi"/>
+          <w:b/>
+          <w:sz w:val="24"/>
+          <w:szCs w:val="24"/>
+        </w:rPr>
+        <w:t xml:space="preserve">Moduly OP </w:t>
+      </w:r>
+      <w:r>
+        <w:rPr>
+          <w:rFonts w:cstheme="minorHAnsi"/>
+          <w:sz w:val="24"/>
+          <w:szCs w:val="24"/>
+        </w:rPr>
+        <w:t>–</w:t>
+      </w:r>
+      <w:r>
+        <w:rPr>
+          <w:rFonts w:cstheme="minorHAnsi"/>
+          <w:sz w:val="24"/>
+          <w:szCs w:val="24"/>
+        </w:rPr>
+        <w:t xml:space="preserve"> </w:t>
+      </w:r>
+      <w:r>
+        <w:rPr>
+          <w:rFonts w:cstheme="minorHAnsi"/>
+          <w:sz w:val="24"/>
+          <w:szCs w:val="24"/>
+        </w:rPr>
+        <w:t>nyní DDR4, počet slotů (2,4,8), maximální frekvence (až 4800 MHz)</w:t>
+      </w:r>
+    </w:p>
+    <w:p>
+      <w:pPr>
+        <w:rPr>
+          <w:rFonts w:cstheme="minorHAnsi"/>
+          <w:sz w:val="24"/>
+          <w:szCs w:val="24"/>
+        </w:rPr>
+      </w:pPr>
+      <w:r>
+        <w:rPr>
+          <w:rFonts w:cstheme="minorHAnsi"/>
+          <w:b/>
+          <w:sz w:val="24"/>
+          <w:szCs w:val="24"/>
+        </w:rPr>
+        <w:t xml:space="preserve">Formát </w:t>
+      </w:r>
+      <w:r>
+        <w:rPr>
+          <w:rFonts w:cstheme="minorHAnsi"/>
+          <w:sz w:val="24"/>
+          <w:szCs w:val="24"/>
+        </w:rPr>
+        <w:t xml:space="preserve">– nejčastější ATX, </w:t>
+      </w:r>
+      <w:proofErr w:type="gramStart"/>
+      <w:r>
+        <w:rPr>
+          <w:rFonts w:cstheme="minorHAnsi"/>
+          <w:sz w:val="24"/>
+          <w:szCs w:val="24"/>
+        </w:rPr>
+        <w:t>vybírá</w:t>
+      </w:r>
+      <w:proofErr w:type="gramEnd"/>
+      <w:r>
+        <w:rPr>
+          <w:rFonts w:cstheme="minorHAnsi"/>
+          <w:sz w:val="24"/>
+          <w:szCs w:val="24"/>
+        </w:rPr>
+        <w:t xml:space="preserve"> se podle velikosti </w:t>
+      </w:r>
+      <w:proofErr w:type="gramStart"/>
+      <w:r>
+        <w:rPr>
+          <w:rFonts w:cstheme="minorHAnsi"/>
+          <w:sz w:val="24"/>
+          <w:szCs w:val="24"/>
+        </w:rPr>
+        <w:t>case</w:t>
+      </w:r>
+      <w:proofErr w:type="gramEnd"/>
+    </w:p>
+    <w:p>
+      <w:pPr>
+        <w:rPr>
+          <w:rFonts w:cstheme="minorHAnsi"/>
+          <w:sz w:val="24"/>
+          <w:szCs w:val="24"/>
+        </w:rPr>
+      </w:pPr>
+      <w:r>
+        <w:rPr>
+          <w:rFonts w:cstheme="minorHAnsi"/>
+          <w:b/>
+          <w:sz w:val="24"/>
+          <w:szCs w:val="24"/>
+        </w:rPr>
+        <w:t>Integrované součástky</w:t>
+      </w:r>
+      <w:r>
+        <w:rPr>
+          <w:rFonts w:cstheme="minorHAnsi"/>
+          <w:sz w:val="24"/>
+          <w:szCs w:val="24"/>
+        </w:rPr>
+        <w:t xml:space="preserve"> – Integrovaná zvuková karta (podpora zvuku 5.1, 7.1), integrovaná grafická karta (je v procesoru, většinou se nepoužívá, po přidání GPU jsou její porty často deaktivovány), síťová karta (rychlost přenosu dat, nyní 1GB/s až 5GB/s)</w:t>
+      </w:r>
+    </w:p>
+    <w:p>
+      <w:pPr>
+        <w:rPr>
+          <w:rFonts w:cstheme="minorHAnsi"/>
+          <w:sz w:val="24"/>
+          <w:szCs w:val="24"/>
+        </w:rPr>
+      </w:pPr>
+      <w:r>
+        <w:rPr>
+          <w:rFonts w:cstheme="minorHAnsi"/>
+          <w:b/>
+          <w:sz w:val="24"/>
+          <w:szCs w:val="24"/>
+        </w:rPr>
+        <w:t xml:space="preserve">Podpora sběrnic přídavných </w:t>
+      </w:r>
+      <w:proofErr w:type="gramStart"/>
+      <w:r>
+        <w:rPr>
+          <w:rFonts w:cstheme="minorHAnsi"/>
+          <w:b/>
+          <w:sz w:val="24"/>
+          <w:szCs w:val="24"/>
+        </w:rPr>
+        <w:t>zařízeních</w:t>
+      </w:r>
+      <w:proofErr w:type="gramEnd"/>
+      <w:r>
+        <w:rPr>
+          <w:rFonts w:cstheme="minorHAnsi"/>
+          <w:b/>
+          <w:sz w:val="24"/>
+          <w:szCs w:val="24"/>
+        </w:rPr>
+        <w:t xml:space="preserve"> a jejich počty</w:t>
+      </w:r>
+      <w:r>
+        <w:rPr>
+          <w:rFonts w:cstheme="minorHAnsi"/>
+          <w:b/>
+          <w:sz w:val="24"/>
+          <w:szCs w:val="24"/>
+        </w:rPr>
+        <w:t xml:space="preserve"> </w:t>
+      </w:r>
+      <w:r>
+        <w:rPr>
+          <w:rFonts w:cstheme="minorHAnsi"/>
+          <w:sz w:val="24"/>
+          <w:szCs w:val="24"/>
+        </w:rPr>
+        <w:t xml:space="preserve">– SATA </w:t>
+      </w:r>
+      <w:r>
+        <w:rPr>
+          <w:rFonts w:cstheme="minorHAnsi"/>
+          <w:sz w:val="24"/>
+          <w:szCs w:val="24"/>
+        </w:rPr>
+        <w:t xml:space="preserve">III, všechna </w:t>
+      </w:r>
+      <w:proofErr w:type="spellStart"/>
+      <w:r>
+        <w:rPr>
+          <w:rFonts w:cstheme="minorHAnsi"/>
+          <w:sz w:val="24"/>
+          <w:szCs w:val="24"/>
+        </w:rPr>
+        <w:t>PCIe</w:t>
+      </w:r>
+      <w:proofErr w:type="spellEnd"/>
+      <w:r>
+        <w:rPr>
+          <w:rFonts w:cstheme="minorHAnsi"/>
+          <w:sz w:val="24"/>
+          <w:szCs w:val="24"/>
+        </w:rPr>
+        <w:t xml:space="preserve"> (často se přidává více disků a grafik), typy a počty USB</w:t>
+      </w:r>
+    </w:p>
+    <w:p>
+      <w:pPr>
+        <w:rPr>
+          <w:rFonts w:cstheme="minorHAnsi"/>
+          <w:sz w:val="24"/>
+          <w:szCs w:val="24"/>
+        </w:rPr>
+      </w:pPr>
+      <w:r>
+        <w:rPr>
+          <w:rFonts w:cstheme="minorHAnsi"/>
+          <w:b/>
+          <w:sz w:val="24"/>
+          <w:szCs w:val="24"/>
+        </w:rPr>
+        <w:t>Další</w:t>
+      </w:r>
+      <w:r>
+        <w:rPr>
+          <w:rFonts w:cstheme="minorHAnsi"/>
+          <w:sz w:val="24"/>
+          <w:szCs w:val="24"/>
+        </w:rPr>
+        <w:t xml:space="preserve">, které nejsou moc důležité na vybírání (platí, že drahá </w:t>
+      </w:r>
+      <w:proofErr w:type="spellStart"/>
+      <w:r>
+        <w:rPr>
+          <w:rFonts w:cstheme="minorHAnsi"/>
+          <w:sz w:val="24"/>
+          <w:szCs w:val="24"/>
+        </w:rPr>
+        <w:t>mb</w:t>
+      </w:r>
+      <w:proofErr w:type="spellEnd"/>
+      <w:r>
+        <w:rPr>
+          <w:rFonts w:cstheme="minorHAnsi"/>
+          <w:sz w:val="24"/>
+          <w:szCs w:val="24"/>
+        </w:rPr>
+        <w:t xml:space="preserve"> je má dobré, u levných nic moc) – BIOS, Software (drivery)</w:t>
       </w:r>
     </w:p>
     <w:sectPr>
@@ -5976,6 +7476,119 @@
       </w:pPr>
     </w:lvl>
   </w:abstractNum>
+  <w:abstractNum w:abstractNumId="4">
+    <w:nsid w:val="708E38E8"/>
+    <w:multiLevelType w:val="hybridMultilevel"/>
+    <w:tmpl w:val="CF383FC4"/>
+    <w:lvl w:ilvl="0" w:tplc="04050001">
+      <w:start w:val="1"/>
+      <w:numFmt w:val="bullet"/>
+      <w:lvlText w:val=""/>
+      <w:lvlJc w:val="left"/>
+      <w:pPr>
+        <w:ind w:left="720" w:hanging="360"/>
+      </w:pPr>
+      <w:rPr>
+        <w:rFonts w:ascii="Symbol" w:hAnsi="Symbol" w:hint="default"/>
+      </w:rPr>
+    </w:lvl>
+    <w:lvl w:ilvl="1" w:tplc="04050003" w:tentative="1">
+      <w:start w:val="1"/>
+      <w:numFmt w:val="bullet"/>
+      <w:lvlText w:val="o"/>
+      <w:lvlJc w:val="left"/>
+      <w:pPr>
+        <w:ind w:left="1440" w:hanging="360"/>
+      </w:pPr>
+      <w:rPr>
+        <w:rFonts w:ascii="Courier New" w:hAnsi="Courier New" w:cs="Courier New" w:hint="default"/>
+      </w:rPr>
+    </w:lvl>
+    <w:lvl w:ilvl="2" w:tplc="04050005" w:tentative="1">
+      <w:start w:val="1"/>
+      <w:numFmt w:val="bullet"/>
+      <w:lvlText w:val=""/>
+      <w:lvlJc w:val="left"/>
+      <w:pPr>
+        <w:ind w:left="2160" w:hanging="360"/>
+      </w:pPr>
+      <w:rPr>
+        <w:rFonts w:ascii="Wingdings" w:hAnsi="Wingdings" w:hint="default"/>
+      </w:rPr>
+    </w:lvl>
+    <w:lvl w:ilvl="3" w:tplc="04050001" w:tentative="1">
+      <w:start w:val="1"/>
+      <w:numFmt w:val="bullet"/>
+      <w:lvlText w:val=""/>
+      <w:lvlJc w:val="left"/>
+      <w:pPr>
+        <w:ind w:left="2880" w:hanging="360"/>
+      </w:pPr>
+      <w:rPr>
+        <w:rFonts w:ascii="Symbol" w:hAnsi="Symbol" w:hint="default"/>
+      </w:rPr>
+    </w:lvl>
+    <w:lvl w:ilvl="4" w:tplc="04050003" w:tentative="1">
+      <w:start w:val="1"/>
+      <w:numFmt w:val="bullet"/>
+      <w:lvlText w:val="o"/>
+      <w:lvlJc w:val="left"/>
+      <w:pPr>
+        <w:ind w:left="3600" w:hanging="360"/>
+      </w:pPr>
+      <w:rPr>
+        <w:rFonts w:ascii="Courier New" w:hAnsi="Courier New" w:cs="Courier New" w:hint="default"/>
+      </w:rPr>
+    </w:lvl>
+    <w:lvl w:ilvl="5" w:tplc="04050005" w:tentative="1">
+      <w:start w:val="1"/>
+      <w:numFmt w:val="bullet"/>
+      <w:lvlText w:val=""/>
+      <w:lvlJc w:val="left"/>
+      <w:pPr>
+        <w:ind w:left="4320" w:hanging="360"/>
+      </w:pPr>
+      <w:rPr>
+        <w:rFonts w:ascii="Wingdings" w:hAnsi="Wingdings" w:hint="default"/>
+      </w:rPr>
+    </w:lvl>
+    <w:lvl w:ilvl="6" w:tplc="04050001" w:tentative="1">
+      <w:start w:val="1"/>
+      <w:numFmt w:val="bullet"/>
+      <w:lvlText w:val=""/>
+      <w:lvlJc w:val="left"/>
+      <w:pPr>
+        <w:ind w:left="5040" w:hanging="360"/>
+      </w:pPr>
+      <w:rPr>
+        <w:rFonts w:ascii="Symbol" w:hAnsi="Symbol" w:hint="default"/>
+      </w:rPr>
+    </w:lvl>
+    <w:lvl w:ilvl="7" w:tplc="04050003" w:tentative="1">
+      <w:start w:val="1"/>
+      <w:numFmt w:val="bullet"/>
+      <w:lvlText w:val="o"/>
+      <w:lvlJc w:val="left"/>
+      <w:pPr>
+        <w:ind w:left="5760" w:hanging="360"/>
+      </w:pPr>
+      <w:rPr>
+        <w:rFonts w:ascii="Courier New" w:hAnsi="Courier New" w:cs="Courier New" w:hint="default"/>
+      </w:rPr>
+    </w:lvl>
+    <w:lvl w:ilvl="8" w:tplc="04050005" w:tentative="1">
+      <w:start w:val="1"/>
+      <w:numFmt w:val="bullet"/>
+      <w:lvlText w:val=""/>
+      <w:lvlJc w:val="left"/>
+      <w:pPr>
+        <w:ind w:left="6480" w:hanging="360"/>
+      </w:pPr>
+      <w:rPr>
+        <w:rFonts w:ascii="Wingdings" w:hAnsi="Wingdings" w:hint="default"/>
+      </w:rPr>
+    </w:lvl>
+  </w:abstractNum>
   <w:num w:numId="1">
     <w:abstractNumId w:val="1"/>
   </w:num>
@@ -5987,6 +7600,9 @@
   </w:num>
   <w:num w:numId="4">
     <w:abstractNumId w:val="0"/>
+  </w:num>
+  <w:num w:numId="5">
+    <w:abstractNumId w:val="4"/>
   </w:num>
 </w:numbering>
 </file>

</xml_diff>